<commit_message>
[docs] minor fixes in "Lista de actividades" document
</commit_message>
<xml_diff>
--- a/docs/LISTA DE ACTIVIDADES.docx
+++ b/docs/LISTA DE ACTIVIDADES.docx
@@ -205,7 +205,7 @@
     <w:tbl>
       <w:tblPr>
         <w:tblStyle w:val="Table2"/>
-        <w:tblW w:w="14424.999999999998" w:type="dxa"/>
+        <w:tblW w:w="14415.0" w:type="dxa"/>
         <w:jc w:val="left"/>
         <w:tblInd w:w="-108.0" w:type="dxa"/>
         <w:tblBorders>
@@ -220,16 +220,16 @@
         <w:tblLook w:val="0400"/>
       </w:tblPr>
       <w:tblGrid>
-        <w:gridCol w:w="817"/>
-        <w:gridCol w:w="3544"/>
-        <w:gridCol w:w="8363"/>
-        <w:gridCol w:w="1701"/>
+        <w:gridCol w:w="870"/>
+        <w:gridCol w:w="3480"/>
+        <w:gridCol w:w="8370"/>
+        <w:gridCol w:w="1695"/>
         <w:tblGridChange w:id="0">
           <w:tblGrid>
-            <w:gridCol w:w="817"/>
-            <w:gridCol w:w="3544"/>
-            <w:gridCol w:w="8363"/>
-            <w:gridCol w:w="1701"/>
+            <w:gridCol w:w="870"/>
+            <w:gridCol w:w="3480"/>
+            <w:gridCol w:w="8370"/>
+            <w:gridCol w:w="1695"/>
           </w:tblGrid>
         </w:tblGridChange>
       </w:tblGrid>
@@ -4903,6 +4903,782 @@
                 <w:rtl w:val="0"/>
               </w:rPr>
               <w:t xml:space="preserve">C.1</w:t>
+            </w:r>
+          </w:p>
+        </w:tc>
+      </w:tr>
+      <w:tr>
+        <w:trPr>
+          <w:cantSplit w:val="0"/>
+          <w:tblHeader w:val="0"/>
+        </w:trPr>
+        <w:tc>
+          <w:tcPr/>
+          <w:p>
+            <w:pPr>
+              <w:spacing w:before="120" w:lineRule="auto"/>
+              <w:jc w:val="center"/>
+              <w:rPr>
+                <w:b w:val="1"/>
+                <w:sz w:val="20"/>
+                <w:szCs w:val="20"/>
+              </w:rPr>
+            </w:pPr>
+            <w:r>
+              <w:rPr>
+                <w:b w:val="1"/>
+                <w:sz w:val="20"/>
+                <w:szCs w:val="20"/>
+                <w:rtl w:val="0"/>
+              </w:rPr>
+              <w:t xml:space="preserve">SP.1.A1</w:t>
+            </w:r>
+          </w:p>
+        </w:tc>
+        <w:tc>
+          <w:tcPr/>
+          <w:p>
+            <w:pPr>
+              <w:spacing w:before="120" w:lineRule="auto"/>
+              <w:rPr>
+                <w:b w:val="1"/>
+                <w:sz w:val="20"/>
+                <w:szCs w:val="20"/>
+              </w:rPr>
+            </w:pPr>
+            <w:r>
+              <w:rPr>
+                <w:b w:val="1"/>
+                <w:sz w:val="20"/>
+                <w:szCs w:val="20"/>
+                <w:rtl w:val="0"/>
+              </w:rPr>
+              <w:t xml:space="preserve">Diseño y Desarrollo de la Página de Inicio</w:t>
+              <w:tab/>
+            </w:r>
+          </w:p>
+        </w:tc>
+        <w:tc>
+          <w:tcPr/>
+          <w:p>
+            <w:pPr>
+              <w:spacing w:before="120" w:lineRule="auto"/>
+              <w:rPr>
+                <w:b w:val="1"/>
+                <w:sz w:val="20"/>
+                <w:szCs w:val="20"/>
+              </w:rPr>
+            </w:pPr>
+            <w:r>
+              <w:rPr>
+                <w:b w:val="1"/>
+                <w:sz w:val="20"/>
+                <w:szCs w:val="20"/>
+                <w:rtl w:val="0"/>
+              </w:rPr>
+              <w:t xml:space="preserve">Se creará la página de inicio de la aplicación, que será el punto de entrada principal para los usuarios.</w:t>
+              <w:tab/>
+            </w:r>
+          </w:p>
+        </w:tc>
+        <w:tc>
+          <w:tcPr/>
+          <w:p>
+            <w:pPr>
+              <w:spacing w:before="120" w:lineRule="auto"/>
+              <w:rPr>
+                <w:b w:val="1"/>
+                <w:sz w:val="20"/>
+                <w:szCs w:val="20"/>
+              </w:rPr>
+            </w:pPr>
+            <w:r>
+              <w:rPr>
+                <w:b w:val="1"/>
+                <w:sz w:val="20"/>
+                <w:szCs w:val="20"/>
+                <w:rtl w:val="0"/>
+              </w:rPr>
+              <w:t xml:space="preserve">Sprint 1</w:t>
+            </w:r>
+          </w:p>
+        </w:tc>
+      </w:tr>
+      <w:tr>
+        <w:trPr>
+          <w:cantSplit w:val="0"/>
+          <w:tblHeader w:val="0"/>
+        </w:trPr>
+        <w:tc>
+          <w:tcPr/>
+          <w:p>
+            <w:pPr>
+              <w:spacing w:before="120" w:lineRule="auto"/>
+              <w:jc w:val="center"/>
+              <w:rPr>
+                <w:b w:val="1"/>
+                <w:sz w:val="20"/>
+                <w:szCs w:val="20"/>
+              </w:rPr>
+            </w:pPr>
+            <w:r>
+              <w:rPr>
+                <w:b w:val="1"/>
+                <w:sz w:val="20"/>
+                <w:szCs w:val="20"/>
+                <w:rtl w:val="0"/>
+              </w:rPr>
+              <w:t xml:space="preserve">SP.1.A2</w:t>
+            </w:r>
+          </w:p>
+        </w:tc>
+        <w:tc>
+          <w:tcPr/>
+          <w:p>
+            <w:pPr>
+              <w:spacing w:before="120" w:lineRule="auto"/>
+              <w:rPr>
+                <w:b w:val="1"/>
+                <w:sz w:val="20"/>
+                <w:szCs w:val="20"/>
+              </w:rPr>
+            </w:pPr>
+            <w:r>
+              <w:rPr>
+                <w:b w:val="1"/>
+                <w:sz w:val="20"/>
+                <w:szCs w:val="20"/>
+                <w:rtl w:val="0"/>
+              </w:rPr>
+              <w:t xml:space="preserve">Implementación del Sistema de Registro y Login</w:t>
+              <w:tab/>
+            </w:r>
+          </w:p>
+        </w:tc>
+        <w:tc>
+          <w:tcPr/>
+          <w:p>
+            <w:pPr>
+              <w:spacing w:before="120" w:lineRule="auto"/>
+              <w:rPr>
+                <w:b w:val="1"/>
+                <w:sz w:val="20"/>
+                <w:szCs w:val="20"/>
+              </w:rPr>
+            </w:pPr>
+            <w:r>
+              <w:rPr>
+                <w:b w:val="1"/>
+                <w:sz w:val="20"/>
+                <w:szCs w:val="20"/>
+                <w:rtl w:val="0"/>
+              </w:rPr>
+              <w:t xml:space="preserve">Se desarrollará el sistema que permitirá a los usuarios registrarse y acceder a sus cuentas en la aplicación.</w:t>
+              <w:tab/>
+            </w:r>
+          </w:p>
+        </w:tc>
+        <w:tc>
+          <w:tcPr/>
+          <w:p>
+            <w:pPr>
+              <w:spacing w:before="120" w:lineRule="auto"/>
+              <w:rPr>
+                <w:b w:val="1"/>
+                <w:sz w:val="20"/>
+                <w:szCs w:val="20"/>
+              </w:rPr>
+            </w:pPr>
+            <w:r>
+              <w:rPr>
+                <w:b w:val="1"/>
+                <w:sz w:val="20"/>
+                <w:szCs w:val="20"/>
+                <w:rtl w:val="0"/>
+              </w:rPr>
+              <w:t xml:space="preserve">Sprint 1</w:t>
+            </w:r>
+          </w:p>
+        </w:tc>
+      </w:tr>
+      <w:tr>
+        <w:trPr>
+          <w:cantSplit w:val="0"/>
+          <w:tblHeader w:val="0"/>
+        </w:trPr>
+        <w:tc>
+          <w:tcPr/>
+          <w:p>
+            <w:pPr>
+              <w:spacing w:before="120" w:lineRule="auto"/>
+              <w:jc w:val="center"/>
+              <w:rPr>
+                <w:b w:val="1"/>
+                <w:sz w:val="20"/>
+                <w:szCs w:val="20"/>
+              </w:rPr>
+            </w:pPr>
+            <w:r>
+              <w:rPr>
+                <w:b w:val="1"/>
+                <w:sz w:val="20"/>
+                <w:szCs w:val="20"/>
+                <w:rtl w:val="0"/>
+              </w:rPr>
+              <w:t xml:space="preserve">SP.1.A3</w:t>
+            </w:r>
+          </w:p>
+        </w:tc>
+        <w:tc>
+          <w:tcPr/>
+          <w:p>
+            <w:pPr>
+              <w:spacing w:before="120" w:lineRule="auto"/>
+              <w:rPr>
+                <w:b w:val="1"/>
+                <w:sz w:val="20"/>
+                <w:szCs w:val="20"/>
+              </w:rPr>
+            </w:pPr>
+            <w:r>
+              <w:rPr>
+                <w:b w:val="1"/>
+                <w:sz w:val="20"/>
+                <w:szCs w:val="20"/>
+                <w:rtl w:val="0"/>
+              </w:rPr>
+              <w:t xml:space="preserve">Desarrollo del Catálogo de Propiedades</w:t>
+              <w:tab/>
+            </w:r>
+          </w:p>
+        </w:tc>
+        <w:tc>
+          <w:tcPr/>
+          <w:p>
+            <w:pPr>
+              <w:spacing w:before="120" w:lineRule="auto"/>
+              <w:rPr>
+                <w:b w:val="1"/>
+                <w:sz w:val="20"/>
+                <w:szCs w:val="20"/>
+              </w:rPr>
+            </w:pPr>
+            <w:r>
+              <w:rPr>
+                <w:b w:val="1"/>
+                <w:sz w:val="20"/>
+                <w:szCs w:val="20"/>
+                <w:rtl w:val="0"/>
+              </w:rPr>
+              <w:t xml:space="preserve">Se implementará un catálogo que mostrará las propiedades disponibles, con opciones de filtrado y visualización para mejorar la experiencia del usuario.</w:t>
+              <w:tab/>
+            </w:r>
+          </w:p>
+        </w:tc>
+        <w:tc>
+          <w:tcPr/>
+          <w:p>
+            <w:pPr>
+              <w:spacing w:before="120" w:lineRule="auto"/>
+              <w:rPr>
+                <w:b w:val="1"/>
+                <w:sz w:val="20"/>
+                <w:szCs w:val="20"/>
+              </w:rPr>
+            </w:pPr>
+            <w:r>
+              <w:rPr>
+                <w:b w:val="1"/>
+                <w:sz w:val="20"/>
+                <w:szCs w:val="20"/>
+                <w:rtl w:val="0"/>
+              </w:rPr>
+              <w:t xml:space="preserve">Sprint 1</w:t>
+            </w:r>
+          </w:p>
+        </w:tc>
+      </w:tr>
+      <w:tr>
+        <w:trPr>
+          <w:cantSplit w:val="0"/>
+          <w:tblHeader w:val="0"/>
+        </w:trPr>
+        <w:tc>
+          <w:tcPr/>
+          <w:p>
+            <w:pPr>
+              <w:spacing w:before="120" w:lineRule="auto"/>
+              <w:jc w:val="center"/>
+              <w:rPr>
+                <w:b w:val="1"/>
+                <w:sz w:val="20"/>
+                <w:szCs w:val="20"/>
+              </w:rPr>
+            </w:pPr>
+            <w:r>
+              <w:rPr>
+                <w:b w:val="1"/>
+                <w:sz w:val="20"/>
+                <w:szCs w:val="20"/>
+                <w:rtl w:val="0"/>
+              </w:rPr>
+              <w:t xml:space="preserve">SP.2.A1</w:t>
+            </w:r>
+          </w:p>
+        </w:tc>
+        <w:tc>
+          <w:tcPr/>
+          <w:p>
+            <w:pPr>
+              <w:spacing w:before="120" w:lineRule="auto"/>
+              <w:rPr>
+                <w:b w:val="1"/>
+                <w:sz w:val="20"/>
+                <w:szCs w:val="20"/>
+              </w:rPr>
+            </w:pPr>
+            <w:r>
+              <w:rPr>
+                <w:b w:val="1"/>
+                <w:sz w:val="20"/>
+                <w:szCs w:val="20"/>
+                <w:rtl w:val="0"/>
+              </w:rPr>
+              <w:t xml:space="preserve">Desarrollo del Carrito de Reserva y Proceso de Pago</w:t>
+              <w:tab/>
+            </w:r>
+          </w:p>
+        </w:tc>
+        <w:tc>
+          <w:tcPr/>
+          <w:p>
+            <w:pPr>
+              <w:spacing w:before="120" w:lineRule="auto"/>
+              <w:rPr>
+                <w:b w:val="1"/>
+                <w:sz w:val="20"/>
+                <w:szCs w:val="20"/>
+              </w:rPr>
+            </w:pPr>
+            <w:r>
+              <w:rPr>
+                <w:b w:val="1"/>
+                <w:sz w:val="20"/>
+                <w:szCs w:val="20"/>
+                <w:rtl w:val="0"/>
+              </w:rPr>
+              <w:t xml:space="preserve">Se implementará un carrito que permitirá a los usuarios seleccionar propiedades para reservar, junto con el proceso completo de pago.</w:t>
+              <w:tab/>
+            </w:r>
+          </w:p>
+        </w:tc>
+        <w:tc>
+          <w:tcPr/>
+          <w:p>
+            <w:pPr>
+              <w:spacing w:before="120" w:lineRule="auto"/>
+              <w:rPr>
+                <w:b w:val="1"/>
+                <w:sz w:val="20"/>
+                <w:szCs w:val="20"/>
+              </w:rPr>
+            </w:pPr>
+            <w:r>
+              <w:rPr>
+                <w:b w:val="1"/>
+                <w:sz w:val="20"/>
+                <w:szCs w:val="20"/>
+                <w:rtl w:val="0"/>
+              </w:rPr>
+              <w:t xml:space="preserve">Sprint 2</w:t>
+            </w:r>
+          </w:p>
+        </w:tc>
+      </w:tr>
+      <w:tr>
+        <w:trPr>
+          <w:cantSplit w:val="0"/>
+          <w:tblHeader w:val="0"/>
+        </w:trPr>
+        <w:tc>
+          <w:tcPr/>
+          <w:p>
+            <w:pPr>
+              <w:spacing w:before="120" w:lineRule="auto"/>
+              <w:jc w:val="center"/>
+              <w:rPr>
+                <w:b w:val="1"/>
+                <w:sz w:val="20"/>
+                <w:szCs w:val="20"/>
+              </w:rPr>
+            </w:pPr>
+            <w:r>
+              <w:rPr>
+                <w:b w:val="1"/>
+                <w:sz w:val="20"/>
+                <w:szCs w:val="20"/>
+                <w:rtl w:val="0"/>
+              </w:rPr>
+              <w:t xml:space="preserve">SP.2.A2</w:t>
+            </w:r>
+          </w:p>
+        </w:tc>
+        <w:tc>
+          <w:tcPr/>
+          <w:p>
+            <w:pPr>
+              <w:spacing w:before="120" w:lineRule="auto"/>
+              <w:rPr>
+                <w:b w:val="1"/>
+                <w:sz w:val="20"/>
+                <w:szCs w:val="20"/>
+              </w:rPr>
+            </w:pPr>
+            <w:r>
+              <w:rPr>
+                <w:b w:val="1"/>
+                <w:sz w:val="20"/>
+                <w:szCs w:val="20"/>
+                <w:rtl w:val="0"/>
+              </w:rPr>
+              <w:t xml:space="preserve">Implementación de la Gestión de Propiedades para Administradores</w:t>
+              <w:tab/>
+            </w:r>
+          </w:p>
+        </w:tc>
+        <w:tc>
+          <w:tcPr/>
+          <w:p>
+            <w:pPr>
+              <w:spacing w:before="120" w:lineRule="auto"/>
+              <w:rPr>
+                <w:b w:val="1"/>
+                <w:sz w:val="20"/>
+                <w:szCs w:val="20"/>
+              </w:rPr>
+            </w:pPr>
+            <w:r>
+              <w:rPr>
+                <w:b w:val="1"/>
+                <w:sz w:val="20"/>
+                <w:szCs w:val="20"/>
+                <w:rtl w:val="0"/>
+              </w:rPr>
+              <w:t xml:space="preserve">Se desarrollará una funcionalidad que permitirá a los administradores gestionar y actualizar las propiedades disponibles en la aplicación.</w:t>
+              <w:tab/>
+            </w:r>
+          </w:p>
+        </w:tc>
+        <w:tc>
+          <w:tcPr/>
+          <w:p>
+            <w:pPr>
+              <w:spacing w:before="120" w:lineRule="auto"/>
+              <w:rPr>
+                <w:b w:val="1"/>
+                <w:sz w:val="20"/>
+                <w:szCs w:val="20"/>
+              </w:rPr>
+            </w:pPr>
+            <w:r>
+              <w:rPr>
+                <w:b w:val="1"/>
+                <w:sz w:val="20"/>
+                <w:szCs w:val="20"/>
+                <w:rtl w:val="0"/>
+              </w:rPr>
+              <w:t xml:space="preserve">Sprint 2</w:t>
+            </w:r>
+          </w:p>
+        </w:tc>
+      </w:tr>
+      <w:tr>
+        <w:trPr>
+          <w:cantSplit w:val="0"/>
+          <w:tblHeader w:val="0"/>
+        </w:trPr>
+        <w:tc>
+          <w:tcPr/>
+          <w:p>
+            <w:pPr>
+              <w:spacing w:before="120" w:lineRule="auto"/>
+              <w:jc w:val="center"/>
+              <w:rPr>
+                <w:b w:val="1"/>
+                <w:sz w:val="20"/>
+                <w:szCs w:val="20"/>
+              </w:rPr>
+            </w:pPr>
+            <w:r>
+              <w:rPr>
+                <w:b w:val="1"/>
+                <w:sz w:val="20"/>
+                <w:szCs w:val="20"/>
+                <w:rtl w:val="0"/>
+              </w:rPr>
+              <w:t xml:space="preserve">SP.2.A3</w:t>
+            </w:r>
+          </w:p>
+        </w:tc>
+        <w:tc>
+          <w:tcPr/>
+          <w:p>
+            <w:pPr>
+              <w:spacing w:before="120" w:lineRule="auto"/>
+              <w:rPr>
+                <w:b w:val="1"/>
+                <w:sz w:val="20"/>
+                <w:szCs w:val="20"/>
+              </w:rPr>
+            </w:pPr>
+            <w:r>
+              <w:rPr>
+                <w:b w:val="1"/>
+                <w:sz w:val="20"/>
+                <w:szCs w:val="20"/>
+                <w:rtl w:val="0"/>
+              </w:rPr>
+              <w:t xml:space="preserve">Implementación del Seguimiento de Reservas</w:t>
+              <w:tab/>
+            </w:r>
+          </w:p>
+        </w:tc>
+        <w:tc>
+          <w:tcPr/>
+          <w:p>
+            <w:pPr>
+              <w:spacing w:before="120" w:lineRule="auto"/>
+              <w:rPr>
+                <w:b w:val="1"/>
+                <w:sz w:val="20"/>
+                <w:szCs w:val="20"/>
+              </w:rPr>
+            </w:pPr>
+            <w:r>
+              <w:rPr>
+                <w:b w:val="1"/>
+                <w:sz w:val="20"/>
+                <w:szCs w:val="20"/>
+                <w:rtl w:val="0"/>
+              </w:rPr>
+              <w:t xml:space="preserve">Se desarrollará una funcionalidad que permitirá a los usuarios hacer un seguimiento de sus reservas activas y pasadas.</w:t>
+              <w:tab/>
+            </w:r>
+          </w:p>
+        </w:tc>
+        <w:tc>
+          <w:tcPr/>
+          <w:p>
+            <w:pPr>
+              <w:spacing w:before="120" w:lineRule="auto"/>
+              <w:rPr>
+                <w:b w:val="1"/>
+                <w:sz w:val="20"/>
+                <w:szCs w:val="20"/>
+              </w:rPr>
+            </w:pPr>
+            <w:r>
+              <w:rPr>
+                <w:b w:val="1"/>
+                <w:sz w:val="20"/>
+                <w:szCs w:val="20"/>
+                <w:rtl w:val="0"/>
+              </w:rPr>
+              <w:t xml:space="preserve">Sprint 2</w:t>
+            </w:r>
+          </w:p>
+        </w:tc>
+      </w:tr>
+      <w:tr>
+        <w:trPr>
+          <w:cantSplit w:val="0"/>
+          <w:tblHeader w:val="0"/>
+        </w:trPr>
+        <w:tc>
+          <w:tcPr/>
+          <w:p>
+            <w:pPr>
+              <w:spacing w:before="120" w:lineRule="auto"/>
+              <w:jc w:val="center"/>
+              <w:rPr>
+                <w:b w:val="1"/>
+                <w:sz w:val="20"/>
+                <w:szCs w:val="20"/>
+              </w:rPr>
+            </w:pPr>
+            <w:r>
+              <w:rPr>
+                <w:b w:val="1"/>
+                <w:sz w:val="20"/>
+                <w:szCs w:val="20"/>
+                <w:rtl w:val="0"/>
+              </w:rPr>
+              <w:t xml:space="preserve">SP.3.A1</w:t>
+            </w:r>
+          </w:p>
+        </w:tc>
+        <w:tc>
+          <w:tcPr/>
+          <w:p>
+            <w:pPr>
+              <w:spacing w:before="120" w:lineRule="auto"/>
+              <w:rPr>
+                <w:b w:val="1"/>
+                <w:sz w:val="20"/>
+                <w:szCs w:val="20"/>
+              </w:rPr>
+            </w:pPr>
+            <w:r>
+              <w:rPr>
+                <w:b w:val="1"/>
+                <w:sz w:val="20"/>
+                <w:szCs w:val="20"/>
+                <w:rtl w:val="0"/>
+              </w:rPr>
+              <w:t xml:space="preserve">Desarrollo de las Pruebas</w:t>
+              <w:tab/>
+            </w:r>
+          </w:p>
+        </w:tc>
+        <w:tc>
+          <w:tcPr/>
+          <w:p>
+            <w:pPr>
+              <w:spacing w:before="120" w:lineRule="auto"/>
+              <w:rPr>
+                <w:b w:val="1"/>
+                <w:sz w:val="20"/>
+                <w:szCs w:val="20"/>
+              </w:rPr>
+            </w:pPr>
+            <w:r>
+              <w:rPr>
+                <w:b w:val="1"/>
+                <w:sz w:val="20"/>
+                <w:szCs w:val="20"/>
+                <w:rtl w:val="0"/>
+              </w:rPr>
+              <w:t xml:space="preserve">Se llevarán a cabo pruebas funcionales para garantizar que el sistema cumple con los requisitos establecidos y funciona correctamente antes de su despliegue.</w:t>
+              <w:tab/>
+            </w:r>
+          </w:p>
+        </w:tc>
+        <w:tc>
+          <w:tcPr/>
+          <w:p>
+            <w:pPr>
+              <w:spacing w:before="120" w:lineRule="auto"/>
+              <w:rPr>
+                <w:b w:val="1"/>
+                <w:sz w:val="20"/>
+                <w:szCs w:val="20"/>
+              </w:rPr>
+            </w:pPr>
+            <w:r>
+              <w:rPr>
+                <w:b w:val="1"/>
+                <w:sz w:val="20"/>
+                <w:szCs w:val="20"/>
+                <w:rtl w:val="0"/>
+              </w:rPr>
+              <w:t xml:space="preserve">Sprint 3</w:t>
+            </w:r>
+          </w:p>
+        </w:tc>
+      </w:tr>
+      <w:tr>
+        <w:trPr>
+          <w:cantSplit w:val="0"/>
+          <w:tblHeader w:val="0"/>
+        </w:trPr>
+        <w:tc>
+          <w:tcPr/>
+          <w:p>
+            <w:pPr>
+              <w:spacing w:before="120" w:lineRule="auto"/>
+              <w:jc w:val="center"/>
+              <w:rPr>
+                <w:b w:val="1"/>
+                <w:sz w:val="20"/>
+                <w:szCs w:val="20"/>
+              </w:rPr>
+            </w:pPr>
+            <w:r>
+              <w:rPr>
+                <w:b w:val="1"/>
+                <w:sz w:val="20"/>
+                <w:szCs w:val="20"/>
+                <w:rtl w:val="0"/>
+              </w:rPr>
+              <w:t xml:space="preserve">SP.3.A2</w:t>
+            </w:r>
+          </w:p>
+        </w:tc>
+        <w:tc>
+          <w:tcPr/>
+          <w:p>
+            <w:pPr>
+              <w:spacing w:before="120" w:lineRule="auto"/>
+              <w:rPr>
+                <w:b w:val="1"/>
+                <w:sz w:val="20"/>
+                <w:szCs w:val="20"/>
+              </w:rPr>
+            </w:pPr>
+            <w:r>
+              <w:rPr>
+                <w:b w:val="1"/>
+                <w:sz w:val="20"/>
+                <w:szCs w:val="20"/>
+                <w:rtl w:val="0"/>
+              </w:rPr>
+              <w:t xml:space="preserve">Implementación de la Infraestructura de Despliegue</w:t>
+              <w:tab/>
+            </w:r>
+          </w:p>
+        </w:tc>
+        <w:tc>
+          <w:tcPr/>
+          <w:p>
+            <w:pPr>
+              <w:spacing w:before="120" w:lineRule="auto"/>
+              <w:rPr>
+                <w:b w:val="1"/>
+                <w:sz w:val="20"/>
+                <w:szCs w:val="20"/>
+              </w:rPr>
+            </w:pPr>
+            <w:r>
+              <w:rPr>
+                <w:b w:val="1"/>
+                <w:sz w:val="20"/>
+                <w:szCs w:val="20"/>
+                <w:rtl w:val="0"/>
+              </w:rPr>
+              <w:t xml:space="preserve">Se desarrollará e implementará la infraestructura necesaria para que el sistema pueda ser desplegado y funcione en un entorno de producción.</w:t>
+              <w:tab/>
+            </w:r>
+          </w:p>
+        </w:tc>
+        <w:tc>
+          <w:tcPr/>
+          <w:p>
+            <w:pPr>
+              <w:spacing w:before="120" w:lineRule="auto"/>
+              <w:rPr>
+                <w:b w:val="1"/>
+                <w:sz w:val="20"/>
+                <w:szCs w:val="20"/>
+              </w:rPr>
+            </w:pPr>
+            <w:r>
+              <w:rPr>
+                <w:b w:val="1"/>
+                <w:sz w:val="20"/>
+                <w:szCs w:val="20"/>
+                <w:rtl w:val="0"/>
+              </w:rPr>
+              <w:t xml:space="preserve">Sprint 3</w:t>
             </w:r>
           </w:p>
         </w:tc>

</xml_diff>